<commit_message>
Upptäckte ett fel i koden för CI i deltatable.R.
</commit_message>
<xml_diff>
--- a/delta.msr.table.docx
+++ b/delta.msr.table.docx
@@ -194,7 +194,7 @@
               <w:pStyle w:val="Normal"/>
             </w:pPr>
             <w:r>
-              <w:t>-2.86 ( 0.16 - -0.62 )</w:t>
+              <w:t>-2.86 ( -5.68 - -0.62 )</w:t>
             </w:r>
           </w:p>
         </w:tc>
@@ -246,17 +246,17 @@
               <w:pStyle w:val="Normal"/>
             </w:pPr>
             <w:r>
-              <w:t>-6.01 ( 0.16 - -2.95 )</w:t>
-            </w:r>
-          </w:p>
-        </w:tc>
-        <w:tc>
-          <w:p>
-            <w:pPr>
-              <w:pStyle w:val="Normal"/>
-            </w:pPr>
-            <w:r>
-              <w:t>-8.87 ( 0.16 - -5.76 )</w:t>
+              <w:t>-6.01 ( -9.12 - -2.95 )</w:t>
+            </w:r>
+          </w:p>
+        </w:tc>
+        <w:tc>
+          <w:p>
+            <w:pPr>
+              <w:pStyle w:val="Normal"/>
+            </w:pPr>
+            <w:r>
+              <w:t>-8.87 ( -12.61 - -5.76 )</w:t>
             </w:r>
           </w:p>
         </w:tc>
@@ -268,7 +268,7 @@
               <w:pStyle w:val="Normal"/>
             </w:pPr>
             <w:r>
-              <w:t>-1.56 ( -3.38 - -0.16 )</w:t>
+              <w:t>-1.56 ( -3.45 - 0.33 )</w:t>
             </w:r>
           </w:p>
         </w:tc>
@@ -298,27 +298,27 @@
               <w:pStyle w:val="Normal"/>
             </w:pPr>
             <w:r>
-              <w:t>4.14 ( 0.16 - 7.49 )</w:t>
-            </w:r>
-          </w:p>
-        </w:tc>
-        <w:tc>
-          <w:p>
-            <w:pPr>
-              <w:pStyle w:val="Normal"/>
-            </w:pPr>
-            <w:r>
-              <w:t>-1.87 ( 0.16 - -0.12 )</w:t>
-            </w:r>
-          </w:p>
-        </w:tc>
-        <w:tc>
-          <w:p>
-            <w:pPr>
-              <w:pStyle w:val="Normal"/>
-            </w:pPr>
-            <w:r>
-              <w:t>-4.73 ( 0.16 - -3.43 )</w:t>
+              <w:t>4.14 ( 0.55 - 7.49 )</w:t>
+            </w:r>
+          </w:p>
+        </w:tc>
+        <w:tc>
+          <w:p>
+            <w:pPr>
+              <w:pStyle w:val="Normal"/>
+            </w:pPr>
+            <w:r>
+              <w:t>-1.87 ( -3.91 - -0.12 )</w:t>
+            </w:r>
+          </w:p>
+        </w:tc>
+        <w:tc>
+          <w:p>
+            <w:pPr>
+              <w:pStyle w:val="Normal"/>
+            </w:pPr>
+            <w:r>
+              <w:t>-4.73 ( -6.9 - -3.43 )</w:t>
             </w:r>
           </w:p>
         </w:tc>
@@ -330,7 +330,7 @@
               <w:pStyle w:val="Normal"/>
             </w:pPr>
             <w:r>
-              <w:t>4.79 ( 2.76 - 6.65 )</w:t>
+              <w:t>4.79 ( 2.86 - 6.71 )</w:t>
             </w:r>
           </w:p>
         </w:tc>
@@ -350,37 +350,37 @@
               <w:pStyle w:val="Normal"/>
             </w:pPr>
             <w:r>
-              <w:t>6.34 ( 0.16 - 8.71 )</w:t>
-            </w:r>
-          </w:p>
-        </w:tc>
-        <w:tc>
-          <w:p>
-            <w:pPr>
-              <w:pStyle w:val="Normal"/>
-            </w:pPr>
-            <w:r>
-              <w:t>10.48 ( 0.16 - 15.18 )</w:t>
-            </w:r>
-          </w:p>
-        </w:tc>
-        <w:tc>
-          <w:p>
-            <w:pPr>
-              <w:pStyle w:val="Normal"/>
-            </w:pPr>
-            <w:r>
-              <w:t>4.47 ( 0.16 - 6.78 )</w:t>
-            </w:r>
-          </w:p>
-        </w:tc>
-        <w:tc>
-          <w:p>
-            <w:pPr>
-              <w:pStyle w:val="Normal"/>
-            </w:pPr>
-            <w:r>
-              <w:t>1.61 ( 0.16 - 3.82 )</w:t>
+              <w:t>6.34 ( 4.24 - 8.71 )</w:t>
+            </w:r>
+          </w:p>
+        </w:tc>
+        <w:tc>
+          <w:p>
+            <w:pPr>
+              <w:pStyle w:val="Normal"/>
+            </w:pPr>
+            <w:r>
+              <w:t>10.48 ( 5.81 - 15.18 )</w:t>
+            </w:r>
+          </w:p>
+        </w:tc>
+        <w:tc>
+          <w:p>
+            <w:pPr>
+              <w:pStyle w:val="Normal"/>
+            </w:pPr>
+            <w:r>
+              <w:t>4.47 ( 2.15 - 6.78 )</w:t>
+            </w:r>
+          </w:p>
+        </w:tc>
+        <w:tc>
+          <w:p>
+            <w:pPr>
+              <w:pStyle w:val="Normal"/>
+            </w:pPr>
+            <w:r>
+              <w:t>1.61 ( -1.19 - 3.82 )</w:t>
             </w:r>
           </w:p>
         </w:tc>
@@ -422,27 +422,27 @@
               <w:pStyle w:val="Normal"/>
             </w:pPr>
             <w:r>
-              <w:t>5.69 ( 0.16 - 9.31 )</w:t>
-            </w:r>
-          </w:p>
-        </w:tc>
-        <w:tc>
-          <w:p>
-            <w:pPr>
-              <w:pStyle w:val="Normal"/>
-            </w:pPr>
-            <w:r>
-              <w:t>-0.31 ( 0.16 - 1.45 )</w:t>
-            </w:r>
-          </w:p>
-        </w:tc>
-        <w:tc>
-          <w:p>
-            <w:pPr>
-              <w:pStyle w:val="Normal"/>
-            </w:pPr>
-            <w:r>
-              <w:t>-3.18 ( 0.16 - -1.24 )</w:t>
+              <w:t>5.69 ( 2.28 - 9.31 )</w:t>
+            </w:r>
+          </w:p>
+        </w:tc>
+        <w:tc>
+          <w:p>
+            <w:pPr>
+              <w:pStyle w:val="Normal"/>
+            </w:pPr>
+            <w:r>
+              <w:t>-0.31 ( -1.93 - 1.45 )</w:t>
+            </w:r>
+          </w:p>
+        </w:tc>
+        <w:tc>
+          <w:p>
+            <w:pPr>
+              <w:pStyle w:val="Normal"/>
+            </w:pPr>
+            <w:r>
+              <w:t>-3.18 ( -5.55 - -1.24 )</w:t>
             </w:r>
           </w:p>
         </w:tc>

</xml_diff>